<commit_message>
Mise à jour du projet – Discussion 25 – Dernières modifications : Enregistrement d’organisation avec succes
</commit_message>
<xml_diff>
--- a/doc-dev/prompte general.docx
+++ b/doc-dev/prompte general.docx
@@ -7,7 +7,13 @@
         <w:pStyle w:val="NormalWeb"/>
       </w:pPr>
       <w:r>
-        <w:t>Voici la synthèse de la Discussion précédente : creat-organisation artefact - 3</w:t>
+        <w:t>Voici la synthèse de la Discussion précédente :</w:t>
+      </w:r>
+      <w:r>
+        <w:rPr>
+          <w:lang w:val="fr-FR"/>
+        </w:rPr>
+        <w:t xml:space="preserve"> ..</w:t>
       </w:r>
       <w:r>
         <w:rPr>
@@ -77,13 +83,23 @@
         <w:pStyle w:val="NormalWeb"/>
       </w:pPr>
       <w:r>
-        <w:t>Les Cahiers de charge complets, la structuration du projet, et certaines synthèses des discussions précédentes sont partagés ci-join : la Discussion creat-organisation artefact - 3; fichier 02 - cahier des charges_v20juin2025; fichier 03 - cahier des charges_ gestion des dossiers _ 23Juin2025; fichier 04 - Structuration du projet; fichier STRUCTURE DE LA BASE DE DONNÉE ; la copie du fichier original create.blade copy.php ; fichier en cours de traitement : create.blade.php</w:t>
-      </w:r>
-    </w:p>
-    <w:p>
-      <w:pPr>
-        <w:pStyle w:val="NormalWeb"/>
-      </w:pPr>
+        <w:t xml:space="preserve">Les Cahiers de charge complets, la structuration du projet, et certaines synthèses des discussions précédentes </w:t>
+      </w:r>
+      <w:r>
+        <w:rPr>
+          <w:lang w:val="fr-FR"/>
+        </w:rPr>
+        <w:t xml:space="preserve">ont été </w:t>
+      </w:r>
+      <w:r>
+        <w:t>partagés</w:t>
+      </w:r>
+      <w:r>
+        <w:rPr>
+          <w:lang w:val="fr-FR"/>
+        </w:rPr>
+        <w:t xml:space="preserve">. </w:t>
+      </w:r>
       <w:r>
         <w:t>Considère tous les détails.</w:t>
       </w:r>

</xml_diff>

<commit_message>
Mise à jour Page Confirmation Fonctionnelle
</commit_message>
<xml_diff>
--- a/doc-dev/prompte general.docx
+++ b/doc-dev/prompte general.docx
@@ -7,27 +7,73 @@
         <w:pStyle w:val="NormalWeb"/>
       </w:pPr>
       <w:r>
-        <w:t>Voici la synthèse de la Discussion précédente :</w:t>
+        <w:t>Voici la synthèse de</w:t>
       </w:r>
       <w:r>
         <w:rPr>
           <w:lang w:val="fr-FR"/>
         </w:rPr>
-        <w:t xml:space="preserve"> ..</w:t>
+        <w:t>s</w:t>
+      </w:r>
+      <w:r>
+        <w:t xml:space="preserve"> Discussion</w:t>
+      </w:r>
+      <w:r>
+        <w:rPr>
+          <w:lang w:val="fr-FR"/>
+        </w:rPr>
+        <w:t>s</w:t>
+      </w:r>
+      <w:r>
+        <w:t xml:space="preserve"> précédente</w:t>
+      </w:r>
+      <w:r>
+        <w:rPr>
+          <w:lang w:val="fr-FR"/>
+        </w:rPr>
+        <w:t xml:space="preserve">s. </w:t>
       </w:r>
       <w:r>
         <w:rPr>
           <w:rStyle w:val="lev"/>
         </w:rPr>
-        <w:t xml:space="preserve">. Continuons. Prends en compte que : </w:t>
-      </w:r>
-    </w:p>
-    <w:p>
-      <w:pPr>
-        <w:pStyle w:val="NormalWeb"/>
-      </w:pPr>
-      <w:r>
-        <w:t>Projet Laravel avec PHP 7.3.29 et Bootstrap 5 disponible sur Github à l’adresse : https://github.com/opolombanyholden/pngdi</w:t>
+        <w:t xml:space="preserve">Prends en compte que : </w:t>
+      </w:r>
+    </w:p>
+    <w:p>
+      <w:pPr>
+        <w:pStyle w:val="NormalWeb"/>
+      </w:pPr>
+      <w:r>
+        <w:t>Projet Laravel avec PHP 7.3.29</w:t>
+      </w:r>
+    </w:p>
+    <w:p>
+      <w:pPr>
+        <w:pStyle w:val="NormalWeb"/>
+      </w:pPr>
+      <w:r>
+        <w:rPr>
+          <w:lang w:val="fr-FR"/>
+        </w:rPr>
+        <w:t xml:space="preserve">Design avec </w:t>
+      </w:r>
+      <w:r>
+        <w:t xml:space="preserve">Bootstrap 5 </w:t>
+      </w:r>
+    </w:p>
+    <w:p>
+      <w:pPr>
+        <w:pStyle w:val="NormalWeb"/>
+      </w:pPr>
+      <w:r>
+        <w:rPr>
+          <w:lang w:val="fr-FR"/>
+        </w:rPr>
+        <w:t>Projet sauvegardé</w:t>
+      </w:r>
+      <w:r>
+        <w:t xml:space="preserve"> sur Github à l’adresse : https://github.com/opolombanyholden/pngdi</w:t>
       </w:r>
     </w:p>
     <w:p>
@@ -103,6 +149,19 @@
       <w:r>
         <w:t>Considère tous les détails.</w:t>
       </w:r>
+    </w:p>
+    <w:p>
+      <w:pPr>
+        <w:pStyle w:val="NormalWeb"/>
+      </w:pPr>
+      <w:r>
+        <w:t>demande moi ce que tu dois faire</w:t>
+      </w:r>
+    </w:p>
+    <w:p>
+      <w:pPr>
+        <w:pStyle w:val="NormalWeb"/>
+      </w:pPr>
     </w:p>
     <w:p/>
     <w:sectPr>

</xml_diff>

<commit_message>
MAJ Chunking + Soumission fonctionnelle
</commit_message>
<xml_diff>
--- a/doc-dev/prompte general.docx
+++ b/doc-dev/prompte general.docx
@@ -13,149 +13,286 @@
         <w:rPr>
           <w:lang w:val="fr-FR"/>
         </w:rPr>
+        <w:t xml:space="preserve"> la dernière</w:t>
+      </w:r>
+      <w:r>
+        <w:t xml:space="preserve"> Discussion</w:t>
+      </w:r>
+      <w:r>
+        <w:rPr>
+          <w:lang w:val="fr-FR"/>
+        </w:rPr>
+        <w:t xml:space="preserve">. </w:t>
+      </w:r>
+      <w:r>
+        <w:rPr>
+          <w:rStyle w:val="lev"/>
+        </w:rPr>
+        <w:t xml:space="preserve">Prends en compte que : </w:t>
+      </w:r>
+    </w:p>
+    <w:p>
+      <w:pPr>
+        <w:pStyle w:val="NormalWeb"/>
+      </w:pPr>
+      <w:r>
+        <w:t>Projet Laravel avec PHP 7.3.29</w:t>
+      </w:r>
+    </w:p>
+    <w:p>
+      <w:pPr>
+        <w:pStyle w:val="NormalWeb"/>
+      </w:pPr>
+      <w:r>
+        <w:rPr>
+          <w:lang w:val="fr-FR"/>
+        </w:rPr>
+        <w:t xml:space="preserve">Design avec </w:t>
+      </w:r>
+      <w:r>
+        <w:t xml:space="preserve">Bootstrap 5 </w:t>
+      </w:r>
+    </w:p>
+    <w:p>
+      <w:pPr>
+        <w:pStyle w:val="NormalWeb"/>
+      </w:pPr>
+      <w:r>
+        <w:rPr>
+          <w:lang w:val="fr-FR"/>
+        </w:rPr>
+        <w:t xml:space="preserve">Projet </w:t>
+      </w:r>
+      <w:r>
+        <w:rPr>
+          <w:lang w:val="fr-FR"/>
+        </w:rPr>
+        <w:t>est acc</w:t>
+      </w:r>
+      <w:r>
+        <w:rPr>
+          <w:lang w:val="fr-FR"/>
+        </w:rPr>
+        <w:t>e</w:t>
+      </w:r>
+      <w:r>
+        <w:rPr>
+          <w:lang w:val="fr-FR"/>
+        </w:rPr>
+        <w:t>ss</w:t>
+      </w:r>
+      <w:r>
+        <w:rPr>
+          <w:lang w:val="fr-FR"/>
+        </w:rPr>
+        <w:t>i</w:t>
+      </w:r>
+      <w:r>
+        <w:rPr>
+          <w:lang w:val="fr-FR"/>
+        </w:rPr>
+        <w:t>ble sur le cloud via :</w:t>
+      </w:r>
+      <w:r>
+        <w:t xml:space="preserve"> </w:t>
+      </w:r>
+    </w:p>
+    <w:p>
+      <w:pPr>
+        <w:pStyle w:val="NormalWeb"/>
+      </w:pPr>
+      <w:r>
+        <w:t>Github</w:t>
+      </w:r>
+      <w:r>
+        <w:rPr>
+          <w:lang w:val="en-US"/>
+        </w:rPr>
+        <w:t xml:space="preserve"> </w:t>
+      </w:r>
+      <w:r>
+        <w:t xml:space="preserve">: </w:t>
+      </w:r>
+      <w:hyperlink r:id="rId5" w:history="1">
+        <w:r>
+          <w:rPr>
+            <w:rStyle w:val="Lienhypertexte"/>
+          </w:rPr>
+          <w:t>https://github.com/opolombanyholden/pngdi</w:t>
+        </w:r>
+      </w:hyperlink>
+    </w:p>
+    <w:p>
+      <w:pPr>
+        <w:pStyle w:val="NormalWeb"/>
+        <w:rPr>
+          <w:lang w:val="en-US"/>
+        </w:rPr>
+      </w:pPr>
+      <w:r>
+        <w:rPr>
+          <w:lang w:val="en-US"/>
+        </w:rPr>
+        <w:t xml:space="preserve">Google </w:t>
+      </w:r>
+      <w:proofErr w:type="gramStart"/>
+      <w:r>
+        <w:rPr>
+          <w:lang w:val="en-US"/>
+        </w:rPr>
+        <w:t>Drive :</w:t>
+      </w:r>
+      <w:proofErr w:type="gramEnd"/>
+      <w:r>
+        <w:rPr>
+          <w:lang w:val="en-US"/>
+        </w:rPr>
+        <w:t xml:space="preserve"> </w:t>
+      </w:r>
+      <w:hyperlink r:id="rId6" w:history="1">
+        <w:r>
+          <w:rPr>
+            <w:rStyle w:val="Lienhypertexte"/>
+            <w:lang w:val="en-US"/>
+          </w:rPr>
+          <w:t>https://drive.google.com/drive/folders/1cffGgT6czFjVT0BEpTKqx0nOuS6IG0AC?usp=sharing</w:t>
+        </w:r>
+      </w:hyperlink>
+    </w:p>
+    <w:p>
+      <w:pPr>
+        <w:pStyle w:val="NormalWeb"/>
+        <w:rPr>
+          <w:lang w:val="en-US"/>
+        </w:rPr>
+      </w:pPr>
+    </w:p>
+    <w:p>
+      <w:pPr>
+        <w:pStyle w:val="NormalWeb"/>
+      </w:pPr>
+      <w:r>
+        <w:t>Il suit une logique de développement séquentiel avec validation manuelle à chaque action. Ne passe à l'étape suivante qu’après ma validation explicite.</w:t>
+      </w:r>
+    </w:p>
+    <w:p>
+      <w:pPr>
+        <w:pStyle w:val="NormalWeb"/>
+      </w:pPr>
+      <w:r>
+        <w:t>Travail étape par étape.</w:t>
+      </w:r>
+    </w:p>
+    <w:p>
+      <w:pPr>
+        <w:pStyle w:val="NormalWeb"/>
+      </w:pPr>
+      <w:r>
+        <w:t>À 90 % de la limite de message, génère un fichier synthèse avec tout l’historique, code inclus. Avant de commencer une action, vérifie d’abord si des composants à prendre en compte n’existe pas déjà.</w:t>
+      </w:r>
+    </w:p>
+    <w:p>
+      <w:pPr>
+        <w:pStyle w:val="NormalWeb"/>
+      </w:pPr>
+      <w:r>
+        <w:t>Avant de commencer fait également un plan de structure du travail que tu comptes faire. Chaque étape unitaire doit ne doit pas dépasser la limite permise pour une discussion.</w:t>
+      </w:r>
+    </w:p>
+    <w:p>
+      <w:pPr>
+        <w:pStyle w:val="NormalWeb"/>
+      </w:pPr>
+      <w:r>
+        <w:t>Avant de commencer vérfie d’abord si les nouveaux composants ou fichiers à créer n’existe pas déjà dans le projet les repository github ou en local</w:t>
+      </w:r>
+    </w:p>
+    <w:p>
+      <w:pPr>
+        <w:pStyle w:val="NormalWeb"/>
+      </w:pPr>
+      <w:r>
+        <w:t>N’oublie pas que le projet est bien avancé et qu’il faut toujours prendre connaissance des fichiers existant relié à ce que tu veux créer avant de comment toute action afin d’éviter des erreurs, des reprises inutiles, des pertes de données ou encore des conflits.</w:t>
+      </w:r>
+    </w:p>
+    <w:p>
+      <w:pPr>
+        <w:pStyle w:val="NormalWeb"/>
+      </w:pPr>
+      <w:r>
+        <w:t xml:space="preserve">Les Cahiers de charge complets, la structuration du projet, et certaines synthèses des discussions précédentes </w:t>
+      </w:r>
+      <w:r>
+        <w:rPr>
+          <w:lang w:val="fr-FR"/>
+        </w:rPr>
+        <w:t xml:space="preserve">ont été </w:t>
+      </w:r>
+      <w:r>
+        <w:t>partagés</w:t>
+      </w:r>
+      <w:r>
+        <w:rPr>
+          <w:lang w:val="fr-FR"/>
+        </w:rPr>
+        <w:t xml:space="preserve">. </w:t>
+      </w:r>
+      <w:r>
+        <w:t>Considère tous les détails.</w:t>
+      </w:r>
+    </w:p>
+    <w:p>
+      <w:pPr>
+        <w:pStyle w:val="NormalWeb"/>
+      </w:pPr>
+      <w:r>
+        <w:t>demande moi ce que tu dois faire</w:t>
+      </w:r>
+    </w:p>
+    <w:p>
+      <w:pPr>
+        <w:pStyle w:val="NormalWeb"/>
+        <w:rPr>
+          <w:lang w:val="fr-FR"/>
+        </w:rPr>
+      </w:pPr>
+      <w:proofErr w:type="gramStart"/>
+      <w:r>
+        <w:rPr>
+          <w:lang w:val="fr-FR"/>
+        </w:rPr>
+        <w:t>demande</w:t>
+      </w:r>
+      <w:proofErr w:type="gramEnd"/>
+      <w:r>
+        <w:rPr>
+          <w:lang w:val="fr-FR"/>
+        </w:rPr>
+        <w:t xml:space="preserve"> moi </w:t>
+      </w:r>
+      <w:r>
+        <w:rPr>
+          <w:lang w:val="fr-FR"/>
+        </w:rPr>
+        <w:t>également</w:t>
+      </w:r>
+      <w:r>
+        <w:rPr>
+          <w:lang w:val="fr-FR"/>
+        </w:rPr>
+        <w:t xml:space="preserve"> les fichiers dont tu n’a</w:t>
+      </w:r>
+      <w:r>
+        <w:rPr>
+          <w:lang w:val="fr-FR"/>
+        </w:rPr>
         <w:t>s</w:t>
       </w:r>
       <w:r>
-        <w:t xml:space="preserve"> Discussion</w:t>
-      </w:r>
-      <w:r>
-        <w:rPr>
-          <w:lang w:val="fr-FR"/>
-        </w:rPr>
-        <w:t>s</w:t>
-      </w:r>
-      <w:r>
-        <w:t xml:space="preserve"> précédente</w:t>
-      </w:r>
-      <w:r>
-        <w:rPr>
-          <w:lang w:val="fr-FR"/>
-        </w:rPr>
-        <w:t xml:space="preserve">s. </w:t>
-      </w:r>
-      <w:r>
-        <w:rPr>
-          <w:rStyle w:val="lev"/>
-        </w:rPr>
-        <w:t xml:space="preserve">Prends en compte que : </w:t>
-      </w:r>
-    </w:p>
-    <w:p>
-      <w:pPr>
-        <w:pStyle w:val="NormalWeb"/>
-      </w:pPr>
-      <w:r>
-        <w:t>Projet Laravel avec PHP 7.3.29</w:t>
-      </w:r>
-    </w:p>
-    <w:p>
-      <w:pPr>
-        <w:pStyle w:val="NormalWeb"/>
-      </w:pPr>
-      <w:r>
-        <w:rPr>
-          <w:lang w:val="fr-FR"/>
-        </w:rPr>
-        <w:t xml:space="preserve">Design avec </w:t>
-      </w:r>
-      <w:r>
-        <w:t xml:space="preserve">Bootstrap 5 </w:t>
-      </w:r>
-    </w:p>
-    <w:p>
-      <w:pPr>
-        <w:pStyle w:val="NormalWeb"/>
-      </w:pPr>
-      <w:r>
-        <w:rPr>
-          <w:lang w:val="fr-FR"/>
-        </w:rPr>
-        <w:t>Projet sauvegardé</w:t>
-      </w:r>
-      <w:r>
-        <w:t xml:space="preserve"> sur Github à l’adresse : https://github.com/opolombanyholden/pngdi</w:t>
-      </w:r>
-    </w:p>
-    <w:p>
-      <w:pPr>
-        <w:pStyle w:val="NormalWeb"/>
-      </w:pPr>
-      <w:r>
-        <w:t>Il suit une logique de développement séquentiel avec validation manuelle à chaque action. Ne passe à l'étape suivante qu’après ma validation explicite.</w:t>
-      </w:r>
-    </w:p>
-    <w:p>
-      <w:pPr>
-        <w:pStyle w:val="NormalWeb"/>
-      </w:pPr>
-      <w:r>
-        <w:t>Travail étape par étape.</w:t>
-      </w:r>
-    </w:p>
-    <w:p>
-      <w:pPr>
-        <w:pStyle w:val="NormalWeb"/>
-      </w:pPr>
-      <w:r>
-        <w:t>À 90 % de la limite de message, génère un fichier synthèse avec tout l’historique, code inclus. Avant de commencer une action, vérifie d’abord si des composants à prendre en compte n’existe pas déjà.</w:t>
-      </w:r>
-    </w:p>
-    <w:p>
-      <w:pPr>
-        <w:pStyle w:val="NormalWeb"/>
-      </w:pPr>
-      <w:r>
-        <w:t>Avant de commencer fait également un plan de structure du travail que tu comptes faire. Chaque étape unitaire doit ne doit pas dépasser la limite permise pour une discussion.</w:t>
-      </w:r>
-    </w:p>
-    <w:p>
-      <w:pPr>
-        <w:pStyle w:val="NormalWeb"/>
-      </w:pPr>
-      <w:r>
-        <w:t>Avant de commencer vérfie d’abord si les nouveaux composants ou fichiers à créer n’existe pas déjà dans le projet les repository github ou en local</w:t>
-      </w:r>
-    </w:p>
-    <w:p>
-      <w:pPr>
-        <w:pStyle w:val="NormalWeb"/>
-      </w:pPr>
-      <w:r>
-        <w:t>N’oublie pas que le projet est bien avancé et qu’il faut toujours prendre connaissance des fichiers existant relié à ce que tu veux créer avant de comment toute action afin d’éviter des erreurs, des reprises inutiles, des pertes de données ou encore des conflits.</w:t>
-      </w:r>
-    </w:p>
-    <w:p>
-      <w:pPr>
-        <w:pStyle w:val="NormalWeb"/>
-      </w:pPr>
-      <w:r>
-        <w:t xml:space="preserve">Les Cahiers de charge complets, la structuration du projet, et certaines synthèses des discussions précédentes </w:t>
-      </w:r>
-      <w:r>
-        <w:rPr>
-          <w:lang w:val="fr-FR"/>
-        </w:rPr>
-        <w:t xml:space="preserve">ont été </w:t>
-      </w:r>
-      <w:r>
-        <w:t>partagés</w:t>
-      </w:r>
-      <w:r>
-        <w:rPr>
-          <w:lang w:val="fr-FR"/>
-        </w:rPr>
-        <w:t xml:space="preserve">. </w:t>
-      </w:r>
-      <w:r>
-        <w:t>Considère tous les détails.</w:t>
-      </w:r>
-    </w:p>
-    <w:p>
-      <w:pPr>
-        <w:pStyle w:val="NormalWeb"/>
-      </w:pPr>
-      <w:r>
-        <w:t>demande moi ce que tu dois faire</w:t>
+        <w:rPr>
+          <w:lang w:val="fr-FR"/>
+        </w:rPr>
+        <w:t xml:space="preserve"> pas accès pour que je te les donnes</w:t>
       </w:r>
     </w:p>
     <w:p>
@@ -858,6 +995,18 @@
       <w:bCs/>
     </w:rPr>
   </w:style>
+  <w:style w:type="character" w:styleId="Mentionnonrsolue">
+    <w:name w:val="Unresolved Mention"/>
+    <w:basedOn w:val="Policepardfaut"/>
+    <w:uiPriority w:val="99"/>
+    <w:semiHidden/>
+    <w:unhideWhenUsed/>
+    <w:rsid w:val="00EE2EF0"/>
+    <w:rPr>
+      <w:color w:val="605E5C"/>
+      <w:shd w:val="clear" w:color="auto" w:fill="E1DFDD"/>
+    </w:rPr>
+  </w:style>
 </w:styles>
 </file>
 

</xml_diff>

<commit_message>
Enregistrement des organisations avec enregistrements des adhérents fonctionnelle
</commit_message>
<xml_diff>
--- a/doc-dev/prompte general.docx
+++ b/doc-dev/prompte general.docx
@@ -5,35 +5,22 @@
     <w:p>
       <w:pPr>
         <w:pStyle w:val="NormalWeb"/>
-      </w:pPr>
-      <w:r>
-        <w:t>Voici la synthèse de</w:t>
-      </w:r>
-      <w:r>
-        <w:rPr>
-          <w:lang w:val="fr-FR"/>
-        </w:rPr>
-        <w:t xml:space="preserve"> la dernière</w:t>
-      </w:r>
-      <w:r>
-        <w:t xml:space="preserve"> Discussion</w:t>
-      </w:r>
-      <w:r>
-        <w:rPr>
-          <w:lang w:val="fr-FR"/>
-        </w:rPr>
-        <w:t xml:space="preserve">. </w:t>
+        <w:jc w:val="both"/>
+      </w:pPr>
+      <w:r>
+        <w:t xml:space="preserve">Voici la synthèse de la dernière Discussion. </w:t>
       </w:r>
       <w:r>
         <w:rPr>
           <w:rStyle w:val="lev"/>
         </w:rPr>
-        <w:t xml:space="preserve">Prends en compte que : </w:t>
-      </w:r>
-    </w:p>
-    <w:p>
-      <w:pPr>
-        <w:pStyle w:val="NormalWeb"/>
+        <w:t>Prends en compte que :</w:t>
+      </w:r>
+    </w:p>
+    <w:p>
+      <w:pPr>
+        <w:pStyle w:val="NormalWeb"/>
+        <w:jc w:val="both"/>
       </w:pPr>
       <w:r>
         <w:t>Projet Laravel avec PHP 7.3.29</w:t>
@@ -42,134 +29,43 @@
     <w:p>
       <w:pPr>
         <w:pStyle w:val="NormalWeb"/>
-      </w:pPr>
-      <w:r>
-        <w:rPr>
-          <w:lang w:val="fr-FR"/>
-        </w:rPr>
-        <w:t xml:space="preserve">Design avec </w:t>
-      </w:r>
-      <w:r>
-        <w:t xml:space="preserve">Bootstrap 5 </w:t>
-      </w:r>
-    </w:p>
-    <w:p>
-      <w:pPr>
-        <w:pStyle w:val="NormalWeb"/>
-      </w:pPr>
-      <w:r>
-        <w:rPr>
-          <w:lang w:val="fr-FR"/>
-        </w:rPr>
-        <w:t xml:space="preserve">Projet </w:t>
-      </w:r>
-      <w:r>
-        <w:rPr>
-          <w:lang w:val="fr-FR"/>
-        </w:rPr>
-        <w:t>est acc</w:t>
-      </w:r>
-      <w:r>
-        <w:rPr>
-          <w:lang w:val="fr-FR"/>
-        </w:rPr>
-        <w:t>e</w:t>
-      </w:r>
-      <w:r>
-        <w:rPr>
-          <w:lang w:val="fr-FR"/>
-        </w:rPr>
-        <w:t>ss</w:t>
-      </w:r>
-      <w:r>
-        <w:rPr>
-          <w:lang w:val="fr-FR"/>
-        </w:rPr>
-        <w:t>i</w:t>
-      </w:r>
-      <w:r>
-        <w:rPr>
-          <w:lang w:val="fr-FR"/>
-        </w:rPr>
-        <w:t>ble sur le cloud via :</w:t>
-      </w:r>
-      <w:r>
-        <w:t xml:space="preserve"> </w:t>
-      </w:r>
-    </w:p>
-    <w:p>
-      <w:pPr>
-        <w:pStyle w:val="NormalWeb"/>
-      </w:pPr>
-      <w:r>
-        <w:t>Github</w:t>
-      </w:r>
-      <w:r>
-        <w:rPr>
-          <w:lang w:val="en-US"/>
-        </w:rPr>
-        <w:t xml:space="preserve"> </w:t>
-      </w:r>
-      <w:r>
-        <w:t xml:space="preserve">: </w:t>
-      </w:r>
-      <w:hyperlink r:id="rId5" w:history="1">
-        <w:r>
-          <w:rPr>
-            <w:rStyle w:val="Lienhypertexte"/>
-          </w:rPr>
-          <w:t>https://github.com/opolombanyholden/pngdi</w:t>
-        </w:r>
-      </w:hyperlink>
-    </w:p>
-    <w:p>
-      <w:pPr>
-        <w:pStyle w:val="NormalWeb"/>
-        <w:rPr>
-          <w:lang w:val="en-US"/>
-        </w:rPr>
-      </w:pPr>
-      <w:r>
-        <w:rPr>
-          <w:lang w:val="en-US"/>
-        </w:rPr>
-        <w:t xml:space="preserve">Google </w:t>
-      </w:r>
-      <w:proofErr w:type="gramStart"/>
-      <w:r>
-        <w:rPr>
-          <w:lang w:val="en-US"/>
-        </w:rPr>
-        <w:t>Drive :</w:t>
-      </w:r>
-      <w:proofErr w:type="gramEnd"/>
-      <w:r>
-        <w:rPr>
-          <w:lang w:val="en-US"/>
-        </w:rPr>
-        <w:t xml:space="preserve"> </w:t>
-      </w:r>
-      <w:hyperlink r:id="rId6" w:history="1">
-        <w:r>
-          <w:rPr>
-            <w:rStyle w:val="Lienhypertexte"/>
-            <w:lang w:val="en-US"/>
-          </w:rPr>
-          <w:t>https://drive.google.com/drive/folders/1cffGgT6czFjVT0BEpTKqx0nOuS6IG0AC?usp=sharing</w:t>
-        </w:r>
-      </w:hyperlink>
-    </w:p>
-    <w:p>
-      <w:pPr>
-        <w:pStyle w:val="NormalWeb"/>
-        <w:rPr>
-          <w:lang w:val="en-US"/>
-        </w:rPr>
-      </w:pPr>
-    </w:p>
-    <w:p>
-      <w:pPr>
-        <w:pStyle w:val="NormalWeb"/>
+        <w:jc w:val="both"/>
+      </w:pPr>
+      <w:r>
+        <w:t>Design avec Bootstrap 5</w:t>
+      </w:r>
+    </w:p>
+    <w:p>
+      <w:pPr>
+        <w:pStyle w:val="NormalWeb"/>
+        <w:jc w:val="both"/>
+      </w:pPr>
+      <w:r>
+        <w:t>Projet est accessible sur le cloud via :</w:t>
+      </w:r>
+    </w:p>
+    <w:p>
+      <w:pPr>
+        <w:pStyle w:val="NormalWeb"/>
+        <w:jc w:val="both"/>
+      </w:pPr>
+      <w:r>
+        <w:t>Github : https://github.com/opolombanyholden/pngdi</w:t>
+      </w:r>
+    </w:p>
+    <w:p>
+      <w:pPr>
+        <w:pStyle w:val="NormalWeb"/>
+        <w:jc w:val="both"/>
+      </w:pPr>
+      <w:r>
+        <w:t>Google Drive : https://drive.google.com/drive/folders/1cffGgT6czFjVT0BEpTKqx0nOuS6IG0AC?usp=sharing</w:t>
+      </w:r>
+    </w:p>
+    <w:p>
+      <w:pPr>
+        <w:pStyle w:val="NormalWeb"/>
+        <w:jc w:val="both"/>
       </w:pPr>
       <w:r>
         <w:t>Il suit une logique de développement séquentiel avec validation manuelle à chaque action. Ne passe à l'étape suivante qu’après ma validation explicite.</w:t>
@@ -178,6 +74,7 @@
     <w:p>
       <w:pPr>
         <w:pStyle w:val="NormalWeb"/>
+        <w:jc w:val="both"/>
       </w:pPr>
       <w:r>
         <w:t>Travail étape par étape.</w:t>
@@ -186,6 +83,7 @@
     <w:p>
       <w:pPr>
         <w:pStyle w:val="NormalWeb"/>
+        <w:jc w:val="both"/>
       </w:pPr>
       <w:r>
         <w:t>À 90 % de la limite de message, génère un fichier synthèse avec tout l’historique, code inclus. Avant de commencer une action, vérifie d’abord si des composants à prendre en compte n’existe pas déjà.</w:t>
@@ -194,6 +92,7 @@
     <w:p>
       <w:pPr>
         <w:pStyle w:val="NormalWeb"/>
+        <w:jc w:val="both"/>
       </w:pPr>
       <w:r>
         <w:t>Avant de commencer fait également un plan de structure du travail que tu comptes faire. Chaque étape unitaire doit ne doit pas dépasser la limite permise pour une discussion.</w:t>
@@ -202,14 +101,16 @@
     <w:p>
       <w:pPr>
         <w:pStyle w:val="NormalWeb"/>
-      </w:pPr>
-      <w:r>
-        <w:t>Avant de commencer vérfie d’abord si les nouveaux composants ou fichiers à créer n’existe pas déjà dans le projet les repository github ou en local</w:t>
-      </w:r>
-    </w:p>
-    <w:p>
-      <w:pPr>
-        <w:pStyle w:val="NormalWeb"/>
+        <w:jc w:val="both"/>
+      </w:pPr>
+      <w:r>
+        <w:t>Avant de commencer vérfie d’abord si les nouveaux composants ou fichiers à créer n’existe pas déjà dans le projet les repository github ou en local.</w:t>
+      </w:r>
+    </w:p>
+    <w:p>
+      <w:pPr>
+        <w:pStyle w:val="NormalWeb"/>
+        <w:jc w:val="both"/>
       </w:pPr>
       <w:r>
         <w:t>N’oublie pas que le projet est bien avancé et qu’il faut toujours prendre connaissance des fichiers existant relié à ce que tu veux créer avant de comment toute action afin d’éviter des erreurs, des reprises inutiles, des pertes de données ou encore des conflits.</w:t>
@@ -218,89 +119,48 @@
     <w:p>
       <w:pPr>
         <w:pStyle w:val="NormalWeb"/>
-      </w:pPr>
-      <w:r>
-        <w:t xml:space="preserve">Les Cahiers de charge complets, la structuration du projet, et certaines synthèses des discussions précédentes </w:t>
-      </w:r>
-      <w:r>
-        <w:rPr>
-          <w:lang w:val="fr-FR"/>
-        </w:rPr>
-        <w:t xml:space="preserve">ont été </w:t>
-      </w:r>
-      <w:r>
-        <w:t>partagés</w:t>
-      </w:r>
-      <w:r>
-        <w:rPr>
-          <w:lang w:val="fr-FR"/>
-        </w:rPr>
-        <w:t xml:space="preserve">. </w:t>
-      </w:r>
-      <w:r>
-        <w:t>Considère tous les détails.</w:t>
-      </w:r>
-    </w:p>
-    <w:p>
-      <w:pPr>
-        <w:pStyle w:val="NormalWeb"/>
-      </w:pPr>
-      <w:r>
-        <w:t>demande moi ce que tu dois faire</w:t>
-      </w:r>
-    </w:p>
-    <w:p>
-      <w:pPr>
-        <w:pStyle w:val="NormalWeb"/>
-        <w:rPr>
-          <w:lang w:val="fr-FR"/>
-        </w:rPr>
-      </w:pPr>
-      <w:proofErr w:type="gramStart"/>
-      <w:r>
-        <w:rPr>
-          <w:lang w:val="fr-FR"/>
-        </w:rPr>
-        <w:t>demande</w:t>
-      </w:r>
-      <w:proofErr w:type="gramEnd"/>
-      <w:r>
-        <w:rPr>
-          <w:lang w:val="fr-FR"/>
-        </w:rPr>
-        <w:t xml:space="preserve"> moi </w:t>
-      </w:r>
-      <w:r>
-        <w:rPr>
-          <w:lang w:val="fr-FR"/>
-        </w:rPr>
-        <w:t>également</w:t>
-      </w:r>
-      <w:r>
-        <w:rPr>
-          <w:lang w:val="fr-FR"/>
-        </w:rPr>
-        <w:t xml:space="preserve"> les fichiers dont tu n’a</w:t>
-      </w:r>
-      <w:r>
-        <w:rPr>
-          <w:lang w:val="fr-FR"/>
-        </w:rPr>
-        <w:t>s</w:t>
-      </w:r>
-      <w:r>
-        <w:rPr>
-          <w:lang w:val="fr-FR"/>
-        </w:rPr>
-        <w:t xml:space="preserve"> pas accès pour que je te les donnes</w:t>
-      </w:r>
-    </w:p>
-    <w:p>
-      <w:pPr>
-        <w:pStyle w:val="NormalWeb"/>
-      </w:pPr>
-    </w:p>
-    <w:p/>
+        <w:jc w:val="both"/>
+      </w:pPr>
+      <w:r>
+        <w:t>Les Cahiers de charge complets, la structuration du projet, et certaines synthèses des discussions précédentes ont été partagés. Considère tous les détails.</w:t>
+      </w:r>
+    </w:p>
+    <w:p>
+      <w:pPr>
+        <w:pStyle w:val="NormalWeb"/>
+        <w:jc w:val="both"/>
+      </w:pPr>
+      <w:r>
+        <w:t>Demande-moi également les fichiers dont tu n’as pas accès pour que je te les donne.</w:t>
+      </w:r>
+    </w:p>
+    <w:p>
+      <w:pPr>
+        <w:pStyle w:val="NormalWeb"/>
+        <w:jc w:val="both"/>
+      </w:pPr>
+      <w:r>
+        <w:t>Pour les mises à jour à intégrer dans du code existant, donne-moi les références sous format texte et non numéro de ligne. Guide moi étape par étape pour l’intégration de ces mises à jour.</w:t>
+      </w:r>
+    </w:p>
+    <w:p>
+      <w:pPr>
+        <w:pStyle w:val="NormalWeb"/>
+        <w:jc w:val="both"/>
+      </w:pPr>
+      <w:r>
+        <w:t>pour tes analyses avant de confirmer qu'un dossier ou fichier n'existe pas, demande le moi d'abord. cela éviterait que tu commences à coder des lignes alors qu'il y a déja une base de travail existante. en plus cela nous fera économiser des messages dans la discussion.</w:t>
+      </w:r>
+    </w:p>
+    <w:p>
+      <w:pPr>
+        <w:pStyle w:val="NormalWeb"/>
+        <w:jc w:val="both"/>
+      </w:pPr>
+      <w:r>
+        <w:t>Demande-moi ce que tu dois faire. Pour l'analyse de l'existant procédant etape par étape, un élément à la fois. nous devons economiser les messages, donc ne commence par à coder si je ne t'ai pas donnée mon okay</w:t>
+      </w:r>
+    </w:p>
     <w:sectPr>
       <w:pgSz w:w="11906" w:h="16838"/>
       <w:pgMar w:top="1440" w:right="1440" w:bottom="1440" w:left="1440" w:header="708" w:footer="708" w:gutter="0"/>
@@ -971,7 +831,6 @@
     <w:name w:val="Normal (Web)"/>
     <w:basedOn w:val="Normal"/>
     <w:uiPriority w:val="99"/>
-    <w:semiHidden/>
     <w:unhideWhenUsed/>
     <w:rsid w:val="00757A0E"/>
     <w:pPr>

</xml_diff>